<commit_message>
added new Views, search function in ConnectionView find Connections
</commit_message>
<xml_diff>
--- a/doc/Dokumentation.docx
+++ b/doc/Dokumentation.docx
@@ -219,22 +219,13 @@
               <w:cnfStyle w:val="000000100000" w:firstRow="0" w:lastRow="0" w:firstColumn="0" w:lastColumn="0" w:oddVBand="0" w:evenVBand="0" w:oddHBand="1" w:evenHBand="0" w:firstRowFirstColumn="0" w:firstRowLastColumn="0" w:lastRowFirstColumn="0" w:lastRowLastColumn="0"/>
             </w:pPr>
             <w:r>
-              <w:t>Die n</w:t>
-            </w:r>
-            <w:r>
-              <w:t>ächsten fünf Verbindungen</w:t>
+              <w:t>Die nächsten fünf Verbindungen</w:t>
             </w:r>
             <w:r>
               <w:t xml:space="preserve"> mit Uhrzeiten</w:t>
             </w:r>
             <w:r>
-              <w:t>, welche vom Start- bis zum Zielort führen, werden</w:t>
-            </w:r>
-            <w:r>
-              <w:t xml:space="preserve"> angezeigt</w:t>
-            </w:r>
-            <w:r>
-              <w:t>.</w:t>
+              <w:t>, welche vom Start- bis zum Zielort führen, werden angezeigt.</w:t>
             </w:r>
           </w:p>
         </w:tc>
@@ -341,10 +332,7 @@
               <w:cnfStyle w:val="000000100000" w:firstRow="0" w:lastRow="0" w:firstColumn="0" w:lastColumn="0" w:oddVBand="0" w:evenVBand="0" w:oddHBand="1" w:evenHBand="0" w:firstRowFirstColumn="0" w:firstRowLastColumn="0" w:lastRowFirstColumn="0" w:lastRowLastColumn="0"/>
             </w:pPr>
             <w:r>
-              <w:t xml:space="preserve">Dem </w:t>
-            </w:r>
-            <w:r>
-              <w:t>Benutzer werden alle Anschlussmöglichkeiten eine</w:t>
+              <w:t>Dem Benutzer werden alle Anschlussmöglichkeiten eine</w:t>
             </w:r>
             <w:r>
               <w:t>r Station angezeigt wie dies auch bei Abfahrtstafeln an den Bahnhöfen der Fall ist. Es sollen alle Verbindungen, egal in welche Richtung, welche an dieser Station anhalten angezeigt werden.</w:t>
@@ -692,19 +680,7 @@
               <w:cnfStyle w:val="000000000000" w:firstRow="0" w:lastRow="0" w:firstColumn="0" w:lastColumn="0" w:oddVBand="0" w:evenVBand="0" w:oddHBand="0" w:evenHBand="0" w:firstRowFirstColumn="0" w:firstRowLastColumn="0" w:lastRowFirstColumn="0" w:lastRowLastColumn="0"/>
             </w:pPr>
             <w:r>
-              <w:t>Nach einer Station suchen (integriert in Use Cases Verbindungen</w:t>
-            </w:r>
-            <w:r>
-              <w:t xml:space="preserve"> suchen</w:t>
-            </w:r>
-            <w:r>
-              <w:t xml:space="preserve"> &amp; </w:t>
-            </w:r>
-            <w:r>
-              <w:t>Anschlussmöglichkeiten anzeigen</w:t>
-            </w:r>
-            <w:r>
-              <w:t>)</w:t>
+              <w:t>Nach einer Station suchen (integriert in Use Cases Verbindungen suchen &amp; Anschlussmöglichkeiten anzeigen)</w:t>
             </w:r>
           </w:p>
           <w:p>
@@ -873,142 +849,156 @@
       <w:r>
         <w:br w:type="page"/>
       </w:r>
+    </w:p>
+    <w:p>
+      <w:pPr>
+        <w:pStyle w:val="berschrift1"/>
+      </w:pPr>
+      <w:r>
+        <w:lastRenderedPageBreak/>
+        <w:t>Programmierrichtlinien</w:t>
+      </w:r>
+    </w:p>
+    <w:p>
+      <w:pPr>
+        <w:pStyle w:val="berschrift2"/>
+      </w:pPr>
+      <w:r>
+        <w:t>Naming</w:t>
+      </w:r>
+    </w:p>
+    <w:p>
+      <w:r>
+        <w:t xml:space="preserve">Allgemein: Namen </w:t>
+      </w:r>
+      <w:r>
+        <w:t>auf Englisch</w:t>
+      </w:r>
+      <w:r>
+        <w:t xml:space="preserve"> und Camel Case</w:t>
+      </w:r>
+    </w:p>
+    <w:p>
+      <w:r>
+        <w:t>Variablen:</w:t>
+      </w:r>
+      <w:r>
+        <w:t xml:space="preserve"> sprechende Namen, Anfang klein</w:t>
+      </w:r>
+    </w:p>
+    <w:p>
+      <w:r>
+        <w:t>Methoden: sprechende Namen, Anfang gross</w:t>
+      </w:r>
+    </w:p>
+    <w:p>
+      <w:r>
+        <w:t>Klassen: Gross, sprechende Namen</w:t>
+      </w:r>
+    </w:p>
+    <w:p>
+      <w:r>
+        <w:t xml:space="preserve">GUI: vor Name Kürzel des GUI-Elements </w:t>
+      </w:r>
+      <w:r>
+        <w:t>(</w:t>
+      </w:r>
+      <w:proofErr w:type="spellStart"/>
+      <w:r>
+        <w:t>label</w:t>
+      </w:r>
+      <w:proofErr w:type="spellEnd"/>
+      <w:r>
+        <w:t xml:space="preserve"> -&gt; </w:t>
+      </w:r>
+      <w:proofErr w:type="spellStart"/>
+      <w:r>
+        <w:t>lbl</w:t>
+      </w:r>
+      <w:proofErr w:type="spellEnd"/>
+      <w:r>
+        <w:t>…</w:t>
+      </w:r>
+      <w:r>
+        <w:t>)</w:t>
+      </w:r>
+    </w:p>
+    <w:p>
+      <w:pPr>
+        <w:pStyle w:val="berschrift2"/>
+      </w:pPr>
+      <w:r>
+        <w:t>Declaration</w:t>
+      </w:r>
+    </w:p>
+    <w:p>
+      <w:r>
+        <w:t xml:space="preserve">Variablen: </w:t>
+      </w:r>
+      <w:r>
+        <w:t xml:space="preserve">am Anfang deklarieren und </w:t>
+      </w:r>
+      <w:r>
+        <w:t>im Konstruktor definieren</w:t>
+      </w:r>
+    </w:p>
+    <w:p>
+      <w:pPr>
+        <w:pStyle w:val="berschrift2"/>
+      </w:pPr>
+      <w:r>
+        <w:t>Comments</w:t>
+      </w:r>
+    </w:p>
+    <w:p>
+      <w:r>
+        <w:t>Code sollte selbsterklärend sein -&gt; nur kommentieren falls sehr kompliziert</w:t>
+      </w:r>
+      <w:r>
+        <w:br/>
+      </w:r>
+      <w:proofErr w:type="spellStart"/>
+      <w:r>
+        <w:t>If</w:t>
+      </w:r>
+      <w:proofErr w:type="spellEnd"/>
+      <w:r>
+        <w:t>/E</w:t>
+      </w:r>
+      <w:r>
+        <w:t>lse kommentieren</w:t>
+      </w:r>
+      <w:r>
+        <w:br/>
+        <w:t>Kompliziertere Methoden kommentieren</w:t>
+      </w:r>
+      <w:r>
+        <w:br/>
+        <w:t>Möglichst kurz und verständlich</w:t>
+      </w:r>
+      <w:r>
+        <w:br/>
+        <w:t xml:space="preserve">Comments </w:t>
+      </w:r>
+      <w:r>
+        <w:t>auf Englisch</w:t>
+      </w:r>
+    </w:p>
+    <w:p/>
+    <w:p>
+      <w:pPr>
+        <w:pStyle w:val="berschrift1"/>
+      </w:pPr>
+      <w:r>
+        <w:t>GUI-Standards</w:t>
+      </w:r>
+    </w:p>
+    <w:p>
+      <w:r>
+        <w:t>Schrift:</w:t>
+      </w:r>
       <w:bookmarkStart w:id="0" w:name="_GoBack"/>
       <w:bookmarkEnd w:id="0"/>
-    </w:p>
-    <w:p>
-      <w:pPr>
-        <w:pStyle w:val="berschrift1"/>
-      </w:pPr>
-      <w:r>
-        <w:lastRenderedPageBreak/>
-        <w:t>Programmierrichtlinien</w:t>
-      </w:r>
-    </w:p>
-    <w:p>
-      <w:pPr>
-        <w:pStyle w:val="berschrift2"/>
-      </w:pPr>
-      <w:r>
-        <w:t>Naming</w:t>
-      </w:r>
-    </w:p>
-    <w:p>
-      <w:r>
-        <w:t xml:space="preserve">Allgemein: Namen </w:t>
-      </w:r>
-      <w:r>
-        <w:t>auf Englisch</w:t>
-      </w:r>
-      <w:r>
-        <w:t xml:space="preserve"> und Camel Case</w:t>
-      </w:r>
-    </w:p>
-    <w:p>
-      <w:r>
-        <w:t>Variablen:</w:t>
-      </w:r>
-      <w:r>
-        <w:t xml:space="preserve"> sprechende Namen, Anfang klein</w:t>
-      </w:r>
-    </w:p>
-    <w:p>
-      <w:r>
-        <w:t>Methoden: sprechende Namen, Anfang gross</w:t>
-      </w:r>
-    </w:p>
-    <w:p>
-      <w:r>
-        <w:t>Klassen: Gross, sprechende Namen</w:t>
-      </w:r>
-    </w:p>
-    <w:p>
-      <w:r>
-        <w:t xml:space="preserve">GUI: vor Name Kürzel des GUI-Elements </w:t>
-      </w:r>
-      <w:r>
-        <w:t>(</w:t>
-      </w:r>
-      <w:proofErr w:type="spellStart"/>
-      <w:r>
-        <w:t>label</w:t>
-      </w:r>
-      <w:proofErr w:type="spellEnd"/>
-      <w:r>
-        <w:t xml:space="preserve"> -&gt; </w:t>
-      </w:r>
-      <w:proofErr w:type="spellStart"/>
-      <w:r>
-        <w:t>lbl</w:t>
-      </w:r>
-      <w:proofErr w:type="spellEnd"/>
-      <w:r>
-        <w:t>…</w:t>
-      </w:r>
-      <w:r>
-        <w:t>)</w:t>
-      </w:r>
-    </w:p>
-    <w:p>
-      <w:pPr>
-        <w:pStyle w:val="berschrift2"/>
-      </w:pPr>
-      <w:r>
-        <w:t>Declaration</w:t>
-      </w:r>
-    </w:p>
-    <w:p>
-      <w:r>
-        <w:t xml:space="preserve">Variablen: </w:t>
-      </w:r>
-      <w:r>
-        <w:t xml:space="preserve">am Anfang deklarieren und </w:t>
-      </w:r>
-      <w:r>
-        <w:t>im Konstruktor definieren</w:t>
-      </w:r>
-    </w:p>
-    <w:p>
-      <w:pPr>
-        <w:pStyle w:val="berschrift2"/>
-      </w:pPr>
-      <w:r>
-        <w:t>Comments</w:t>
-      </w:r>
-    </w:p>
-    <w:p>
-      <w:r>
-        <w:t>Code sollte selbsterklärend sein -&gt; nur kommentieren falls sehr kompliziert</w:t>
-      </w:r>
-      <w:r>
-        <w:br/>
-      </w:r>
-      <w:proofErr w:type="spellStart"/>
-      <w:r>
-        <w:t>If</w:t>
-      </w:r>
-      <w:proofErr w:type="spellEnd"/>
-      <w:r>
-        <w:t>/E</w:t>
-      </w:r>
-      <w:r>
-        <w:t>lse kommentieren</w:t>
-      </w:r>
-      <w:r>
-        <w:br/>
-        <w:t>Kompliziertere Methoden kommentieren</w:t>
-      </w:r>
-      <w:r>
-        <w:br/>
-        <w:t>Möglichst kurz und verständlich</w:t>
-      </w:r>
-      <w:r>
-        <w:br/>
-        <w:t xml:space="preserve">Comments </w:t>
-      </w:r>
-      <w:r>
-        <w:t>auf Englisch</w:t>
-      </w:r>
     </w:p>
     <w:p/>
     <w:sectPr>

</xml_diff>

<commit_message>
changed Timeformat of Arrival and Departuretime
</commit_message>
<xml_diff>
--- a/doc/Dokumentation.docx
+++ b/doc/Dokumentation.docx
@@ -5,7 +5,7 @@
     <w:tbl>
       <w:tblPr>
         <w:tblStyle w:val="Gitternetztabelle3Akzent3"/>
-        <w:tblpPr w:leftFromText="141" w:rightFromText="141" w:horzAnchor="margin" w:tblpY="469"/>
+        <w:tblpPr w:leftFromText="141" w:rightFromText="141" w:vertAnchor="page" w:horzAnchor="margin" w:tblpY="11677"/>
         <w:tblW w:w="0" w:type="auto"/>
         <w:tblLook w:val="04A0" w:firstRow="1" w:lastRow="0" w:firstColumn="1" w:lastColumn="0" w:noHBand="0" w:noVBand="1"/>
       </w:tblPr>
@@ -37,10 +37,7 @@
               <w:cnfStyle w:val="100000000000" w:firstRow="1" w:lastRow="0" w:firstColumn="0" w:lastColumn="0" w:oddVBand="0" w:evenVBand="0" w:oddHBand="0" w:evenHBand="0" w:firstRowFirstColumn="0" w:firstRowLastColumn="0" w:lastRowFirstColumn="0" w:lastRowLastColumn="0"/>
             </w:pPr>
             <w:r>
-              <w:t xml:space="preserve">Verbindungen </w:t>
-            </w:r>
-            <w:r>
-              <w:t>suchen</w:t>
+              <w:t>Verbindungen suchen</w:t>
             </w:r>
           </w:p>
         </w:tc>
@@ -69,13 +66,7 @@
               <w:cnfStyle w:val="000000100000" w:firstRow="0" w:lastRow="0" w:firstColumn="0" w:lastColumn="0" w:oddVBand="0" w:evenVBand="0" w:oddHBand="1" w:evenHBand="0" w:firstRowFirstColumn="0" w:firstRowLastColumn="0" w:lastRowFirstColumn="0" w:lastRowLastColumn="0"/>
             </w:pPr>
             <w:r>
-              <w:t xml:space="preserve">Dem </w:t>
-            </w:r>
-            <w:r>
-              <w:t>Benutzer</w:t>
-            </w:r>
-            <w:r>
-              <w:t xml:space="preserve"> werden die nächsten fünf ÖV-Verbindungen zwischen eingegebenen Start- und Zielort aufgelistet.</w:t>
+              <w:t>Dem Benutzer werden die nächsten fünf ÖV-Verbindungen zwischen eingegebenen Start- und Zielort aufgelistet.</w:t>
             </w:r>
           </w:p>
         </w:tc>
@@ -174,10 +165,7 @@
               <w:cnfStyle w:val="000000000000" w:firstRow="0" w:lastRow="0" w:firstColumn="0" w:lastColumn="0" w:oddVBand="0" w:evenVBand="0" w:oddHBand="0" w:evenHBand="0" w:firstRowFirstColumn="0" w:firstRowLastColumn="0" w:lastRowFirstColumn="0" w:lastRowLastColumn="0"/>
             </w:pPr>
             <w:r>
-              <w:t xml:space="preserve">Start- und Zielort </w:t>
-            </w:r>
-            <w:r>
-              <w:t>eingeben</w:t>
+              <w:t>Start- und Zielort eingeben</w:t>
             </w:r>
           </w:p>
           <w:p>
@@ -219,13 +207,7 @@
               <w:cnfStyle w:val="000000100000" w:firstRow="0" w:lastRow="0" w:firstColumn="0" w:lastColumn="0" w:oddVBand="0" w:evenVBand="0" w:oddHBand="1" w:evenHBand="0" w:firstRowFirstColumn="0" w:firstRowLastColumn="0" w:lastRowFirstColumn="0" w:lastRowLastColumn="0"/>
             </w:pPr>
             <w:r>
-              <w:t>Die nächsten fünf Verbindungen</w:t>
-            </w:r>
-            <w:r>
-              <w:t xml:space="preserve"> mit Uhrzeiten</w:t>
-            </w:r>
-            <w:r>
-              <w:t>, welche vom Start- bis zum Zielort führen, werden angezeigt.</w:t>
+              <w:t>Die nächsten fünf Verbindungen mit Uhrzeiten, welche vom Start- bis zum Zielort führen, werden angezeigt.</w:t>
             </w:r>
           </w:p>
         </w:tc>
@@ -260,6 +242,7 @@
         </w:tc>
       </w:tr>
     </w:tbl>
+    <w:p/>
     <w:p>
       <w:pPr>
         <w:pStyle w:val="berschrift1"/>
@@ -271,7 +254,7 @@
     <w:tbl>
       <w:tblPr>
         <w:tblStyle w:val="Gitternetztabelle3Akzent3"/>
-        <w:tblpPr w:leftFromText="141" w:rightFromText="141" w:vertAnchor="page" w:horzAnchor="margin" w:tblpY="5989"/>
+        <w:tblpPr w:leftFromText="141" w:rightFromText="141" w:vertAnchor="page" w:horzAnchor="margin" w:tblpY="2677"/>
         <w:tblW w:w="0" w:type="auto"/>
         <w:tblLook w:val="04A0" w:firstRow="1" w:lastRow="0" w:firstColumn="1" w:lastColumn="0" w:noHBand="0" w:noVBand="1"/>
       </w:tblPr>
@@ -332,10 +315,7 @@
               <w:cnfStyle w:val="000000100000" w:firstRow="0" w:lastRow="0" w:firstColumn="0" w:lastColumn="0" w:oddVBand="0" w:evenVBand="0" w:oddHBand="1" w:evenHBand="0" w:firstRowFirstColumn="0" w:firstRowLastColumn="0" w:lastRowFirstColumn="0" w:lastRowLastColumn="0"/>
             </w:pPr>
             <w:r>
-              <w:t>Dem Benutzer werden alle Anschlussmöglichkeiten eine</w:t>
-            </w:r>
-            <w:r>
-              <w:t>r Station angezeigt wie dies auch bei Abfahrtstafeln an den Bahnhöfen der Fall ist. Es sollen alle Verbindungen, egal in welche Richtung, welche an dieser Station anhalten angezeigt werden.</w:t>
+              <w:t>Dem Benutzer werden alle Anschlussmöglichkeiten einer Station angezeigt wie dies auch bei Abfahrtstafeln an den Bahnhöfen der Fall ist. Es sollen alle Verbindungen, egal in welche Richtung, welche an dieser Station anhalten angezeigt werden.</w:t>
             </w:r>
           </w:p>
         </w:tc>
@@ -511,12 +491,14 @@
         </w:tc>
       </w:tr>
     </w:tbl>
-    <w:p/>
-    <w:p/>
+    <w:p>
+      <w:bookmarkStart w:id="0" w:name="_GoBack"/>
+      <w:bookmarkEnd w:id="0"/>
+    </w:p>
     <w:tbl>
       <w:tblPr>
         <w:tblStyle w:val="Gitternetztabelle3Akzent3"/>
-        <w:tblpPr w:leftFromText="141" w:rightFromText="141" w:vertAnchor="page" w:horzAnchor="margin" w:tblpY="10489"/>
+        <w:tblpPr w:leftFromText="141" w:rightFromText="141" w:vertAnchor="page" w:horzAnchor="margin" w:tblpY="6445"/>
         <w:tblW w:w="0" w:type="auto"/>
         <w:tblLook w:val="04A0" w:firstRow="1" w:lastRow="0" w:firstColumn="1" w:lastColumn="0" w:noHBand="0" w:noVBand="1"/>
       </w:tblPr>
@@ -577,16 +559,7 @@
               <w:cnfStyle w:val="000000100000" w:firstRow="0" w:lastRow="0" w:firstColumn="0" w:lastColumn="0" w:oddVBand="0" w:evenVBand="0" w:oddHBand="1" w:evenHBand="0" w:firstRowFirstColumn="0" w:firstRowLastColumn="0" w:lastRowFirstColumn="0" w:lastRowLastColumn="0"/>
             </w:pPr>
             <w:r>
-              <w:t xml:space="preserve">Damit die Suche nach Stationen dem Benutzer </w:t>
-            </w:r>
-            <w:r>
-              <w:t>leichtfällt</w:t>
-            </w:r>
-            <w:r>
-              <w:t>, soll nicht exakt nach dem richti</w:t>
-            </w:r>
-            <w:r>
-              <w:t xml:space="preserve">gen Stationsnamen gesucht werden müssen. Die Stationen sollen auch schon gefunden </w:t>
+              <w:t xml:space="preserve">Damit die Suche nach Stationen dem Benutzer leichtfällt, soll nicht exakt nach dem richtigen Stationsnamen gesucht werden müssen. Die Stationen sollen auch schon gefunden </w:t>
             </w:r>
             <w:proofErr w:type="gramStart"/>
             <w:r>
@@ -693,10 +666,7 @@
               <w:cnfStyle w:val="000000000000" w:firstRow="0" w:lastRow="0" w:firstColumn="0" w:lastColumn="0" w:oddVBand="0" w:evenVBand="0" w:oddHBand="0" w:evenHBand="0" w:firstRowFirstColumn="0" w:firstRowLastColumn="0" w:lastRowFirstColumn="0" w:lastRowLastColumn="0"/>
             </w:pPr>
             <w:r>
-              <w:t>Text</w:t>
-            </w:r>
-            <w:r>
-              <w:t xml:space="preserve"> eingeben</w:t>
+              <w:t>Text eingeben</w:t>
             </w:r>
           </w:p>
           <w:p>
@@ -797,12 +767,6 @@
           <w:noProof/>
         </w:rPr>
       </w:pPr>
-      <w:r>
-        <w:rPr>
-          <w:noProof/>
-        </w:rPr>
-        <w:br w:type="page"/>
-      </w:r>
       <w:r>
         <w:rPr>
           <w:noProof/>
@@ -1013,8 +977,6 @@
       <w:r>
         <w:t>Nach Abfahrten suchen</w:t>
       </w:r>
-      <w:bookmarkStart w:id="0" w:name="_GoBack"/>
-      <w:bookmarkEnd w:id="0"/>
     </w:p>
     <w:tbl>
       <w:tblPr>
@@ -3148,6 +3110,44 @@
       </w:tcPr>
     </w:tblStylePr>
   </w:style>
+  <w:style w:type="paragraph" w:styleId="Kopfzeile">
+    <w:name w:val="header"/>
+    <w:basedOn w:val="Standard"/>
+    <w:link w:val="KopfzeileZchn"/>
+    <w:uiPriority w:val="99"/>
+    <w:semiHidden/>
+    <w:unhideWhenUsed/>
+    <w:rsid w:val="00CF13CF"/>
+    <w:pPr>
+      <w:tabs>
+        <w:tab w:val="left" w:pos="3402"/>
+        <w:tab w:val="center" w:pos="4536"/>
+        <w:tab w:val="left" w:pos="6804"/>
+        <w:tab w:val="right" w:pos="9072"/>
+      </w:tabs>
+      <w:spacing w:after="0" w:line="264" w:lineRule="auto"/>
+    </w:pPr>
+    <w:rPr>
+      <w:rFonts w:ascii="Verdana" w:eastAsia="PMingLiU" w:hAnsi="Verdana" w:cs="Times New Roman"/>
+      <w:sz w:val="18"/>
+      <w:szCs w:val="20"/>
+      <w:lang w:eastAsia="de-DE"/>
+    </w:rPr>
+  </w:style>
+  <w:style w:type="character" w:customStyle="1" w:styleId="KopfzeileZchn">
+    <w:name w:val="Kopfzeile Zchn"/>
+    <w:basedOn w:val="Absatz-Standardschriftart"/>
+    <w:link w:val="Kopfzeile"/>
+    <w:uiPriority w:val="99"/>
+    <w:semiHidden/>
+    <w:rsid w:val="00CF13CF"/>
+    <w:rPr>
+      <w:rFonts w:ascii="Verdana" w:eastAsia="PMingLiU" w:hAnsi="Verdana" w:cs="Times New Roman"/>
+      <w:sz w:val="18"/>
+      <w:szCs w:val="20"/>
+      <w:lang w:eastAsia="de-DE"/>
+    </w:rPr>
+  </w:style>
 </w:styles>
 </file>
 

</xml_diff>